<commit_message>
Upload the Redtag bug-report
</commit_message>
<xml_diff>
--- a/Practice in Test Documentation_TestRail_Jira_Qase/Redtag/Bug-report_Redtag_Bryheda.docx
+++ b/Practice in Test Documentation_TestRail_Jira_Qase/Redtag/Bug-report_Redtag_Bryheda.docx
@@ -2895,18 +2895,24 @@
           <w:color w:val="000000"/>
           <w:lang w:val="en-US"/>
         </w:rPr>
-        <w:t xml:space="preserve">is </w:t>
-      </w:r>
-      <w:proofErr w:type="spellStart"/>
-      <w:r>
-        <w:rPr>
-          <w:rFonts w:ascii="Arial" w:hAnsi="Arial" w:cs="Arial"/>
-          <w:color w:val="000000"/>
-          <w:lang w:val="en-US"/>
-        </w:rPr>
-        <w:t>avaliable</w:t>
-      </w:r>
-      <w:proofErr w:type="spellEnd"/>
+        <w:t>is</w:t>
+      </w:r>
+      <w:r>
+        <w:rPr>
+          <w:rFonts w:ascii="Arial" w:hAnsi="Arial" w:cs="Arial"/>
+          <w:color w:val="000000"/>
+          <w:lang w:val="en-US"/>
+        </w:rPr>
+        <w:t xml:space="preserve"> an </w:t>
+      </w:r>
+      <w:r>
+        <w:rPr>
+          <w:rFonts w:ascii="Arial" w:hAnsi="Arial" w:cs="Arial"/>
+          <w:color w:val="000000"/>
+          <w:lang w:val="en-US"/>
+        </w:rPr>
+        <w:t>available</w:t>
+      </w:r>
       <w:r>
         <w:rPr>
           <w:rFonts w:ascii="Arial" w:hAnsi="Arial" w:cs="Arial"/>
@@ -3892,7 +3898,8 @@
       <w:r>
         <w:rPr>
           <w:rFonts w:ascii="Arial" w:hAnsi="Arial" w:cs="Arial"/>
-          <w:lang w:val="en-US"/>
+          <w:noProof/>
+          <w:lang w:eastAsia="uk-UA"/>
         </w:rPr>
         <w:drawing>
           <wp:inline distT="0" distB="0" distL="0" distR="0">

</xml_diff>

<commit_message>
Upload the Redtag bug-report - add bug-report#3
</commit_message>
<xml_diff>
--- a/Practice in Test Documentation_TestRail_Jira_Qase/Redtag/Bug-report_Redtag_Bryheda.docx
+++ b/Practice in Test Documentation_TestRail_Jira_Qase/Redtag/Bug-report_Redtag_Bryheda.docx
@@ -543,7 +543,7 @@
         </w:rPr>
         <w:t xml:space="preserve"> </w:t>
       </w:r>
-      <w:hyperlink r:id="rId5" w:history="1">
+      <w:hyperlink r:id="rId6" w:history="1">
         <w:r>
           <w:rPr>
             <w:rStyle w:val="a3"/>
@@ -2267,7 +2267,7 @@
                     </pic:cNvPicPr>
                   </pic:nvPicPr>
                   <pic:blipFill>
-                    <a:blip r:embed="rId6" cstate="print"/>
+                    <a:blip r:embed="rId7" cstate="print"/>
                     <a:srcRect/>
                     <a:stretch>
                       <a:fillRect/>
@@ -2340,7 +2340,7 @@
                     </pic:cNvPicPr>
                   </pic:nvPicPr>
                   <pic:blipFill>
-                    <a:blip r:embed="rId7" cstate="print"/>
+                    <a:blip r:embed="rId8" cstate="print"/>
                     <a:srcRect/>
                     <a:stretch>
                       <a:fillRect/>
@@ -2414,7 +2414,7 @@
                     </pic:cNvPicPr>
                   </pic:nvPicPr>
                   <pic:blipFill>
-                    <a:blip r:embed="rId8" cstate="print"/>
+                    <a:blip r:embed="rId9" cstate="print"/>
                     <a:srcRect/>
                     <a:stretch>
                       <a:fillRect/>
@@ -2507,7 +2507,7 @@
                     </pic:cNvPicPr>
                   </pic:nvPicPr>
                   <pic:blipFill>
-                    <a:blip r:embed="rId9" cstate="print"/>
+                    <a:blip r:embed="rId10" cstate="print"/>
                     <a:srcRect/>
                     <a:stretch>
                       <a:fillRect/>
@@ -2567,7 +2567,7 @@
                     </pic:cNvPicPr>
                   </pic:nvPicPr>
                   <pic:blipFill>
-                    <a:blip r:embed="rId10" cstate="print"/>
+                    <a:blip r:embed="rId11" cstate="print"/>
                     <a:srcRect/>
                     <a:stretch>
                       <a:fillRect/>
@@ -2628,7 +2628,7 @@
                     </pic:cNvPicPr>
                   </pic:nvPicPr>
                   <pic:blipFill>
-                    <a:blip r:embed="rId11" cstate="print"/>
+                    <a:blip r:embed="rId12" cstate="print"/>
                     <a:srcRect/>
                     <a:stretch>
                       <a:fillRect/>
@@ -3155,7 +3155,7 @@
         </w:rPr>
         <w:t xml:space="preserve"> </w:t>
       </w:r>
-      <w:hyperlink r:id="rId12" w:history="1">
+      <w:hyperlink r:id="rId13" w:history="1">
         <w:r>
           <w:rPr>
             <w:rStyle w:val="a3"/>
@@ -3857,9 +3857,6 @@
           <w:tab w:val="left" w:pos="426"/>
         </w:tabs>
         <w:spacing w:after="120" w:line="360" w:lineRule="auto"/>
-        <w:rPr>
-          <w:lang w:val="en-US"/>
-        </w:rPr>
       </w:pPr>
       <w:sdt>
         <w:sdtPr>
@@ -3919,7 +3916,7 @@
                     </pic:cNvPicPr>
                   </pic:nvPicPr>
                   <pic:blipFill>
-                    <a:blip r:embed="rId13" cstate="print"/>
+                    <a:blip r:embed="rId14" cstate="print"/>
                     <a:srcRect/>
                     <a:stretch>
                       <a:fillRect/>
@@ -3948,6 +3945,1015 @@
         </w:drawing>
       </w:r>
     </w:p>
+    <w:p>
+      <w:pPr>
+        <w:pBdr>
+          <w:top w:val="nil"/>
+          <w:left w:val="nil"/>
+          <w:bottom w:val="nil"/>
+          <w:right w:val="nil"/>
+          <w:between w:val="nil"/>
+        </w:pBdr>
+        <w:tabs>
+          <w:tab w:val="left" w:pos="426"/>
+        </w:tabs>
+        <w:spacing w:after="120" w:line="360" w:lineRule="auto"/>
+        <w:rPr>
+          <w:rFonts w:ascii="Arial" w:hAnsi="Arial" w:cs="Arial"/>
+          <w:b/>
+          <w:color w:val="000000"/>
+          <w:lang w:val="en-US"/>
+        </w:rPr>
+      </w:pPr>
+      <w:r>
+        <w:rPr>
+          <w:rFonts w:ascii="Arial" w:hAnsi="Arial" w:cs="Arial"/>
+          <w:b/>
+          <w:color w:val="000000"/>
+          <w:lang w:val="en-US"/>
+        </w:rPr>
+        <w:lastRenderedPageBreak/>
+        <w:t xml:space="preserve">ID: </w:t>
+      </w:r>
+      <w:r>
+        <w:rPr>
+          <w:rFonts w:ascii="Arial" w:hAnsi="Arial" w:cs="Arial"/>
+          <w:color w:val="000000"/>
+          <w:lang w:val="en-US"/>
+        </w:rPr>
+        <w:t>Bryheda_3_</w:t>
+      </w:r>
+      <w:r>
+        <w:rPr>
+          <w:rFonts w:ascii="Arial" w:hAnsi="Arial" w:cs="Arial"/>
+        </w:rPr>
+        <w:t xml:space="preserve"> </w:t>
+      </w:r>
+      <w:proofErr w:type="spellStart"/>
+      <w:r>
+        <w:rPr>
+          <w:rFonts w:ascii="Arial" w:hAnsi="Arial" w:cs="Arial"/>
+          <w:color w:val="000000"/>
+          <w:lang w:val="en-US"/>
+        </w:rPr>
+        <w:t>Redtag</w:t>
+      </w:r>
+      <w:proofErr w:type="spellEnd"/>
+    </w:p>
+    <w:p>
+      <w:pPr>
+        <w:pBdr>
+          <w:top w:val="nil"/>
+          <w:left w:val="nil"/>
+          <w:bottom w:val="nil"/>
+          <w:right w:val="nil"/>
+          <w:between w:val="nil"/>
+        </w:pBdr>
+        <w:tabs>
+          <w:tab w:val="left" w:pos="284"/>
+          <w:tab w:val="left" w:pos="426"/>
+        </w:tabs>
+        <w:spacing w:after="120" w:line="360" w:lineRule="auto"/>
+        <w:rPr>
+          <w:rFonts w:ascii="Arial" w:hAnsi="Arial" w:cs="Arial"/>
+          <w:lang w:val="en-US"/>
+        </w:rPr>
+      </w:pPr>
+      <w:r>
+        <w:rPr>
+          <w:rFonts w:ascii="Arial" w:hAnsi="Arial" w:cs="Arial"/>
+          <w:b/>
+          <w:color w:val="000000"/>
+          <w:lang w:val="en-US"/>
+        </w:rPr>
+        <w:t>Summary</w:t>
+      </w:r>
+      <w:r>
+        <w:rPr>
+          <w:rFonts w:ascii="Arial" w:hAnsi="Arial" w:cs="Arial"/>
+          <w:color w:val="000000"/>
+          <w:lang w:val="en-US"/>
+        </w:rPr>
+        <w:t xml:space="preserve">: </w:t>
+      </w:r>
+      <w:r>
+        <w:rPr>
+          <w:rFonts w:ascii="Arial" w:hAnsi="Arial" w:cs="Arial"/>
+          <w:color w:val="000000"/>
+          <w:lang w:val="en-US"/>
+        </w:rPr>
+        <w:t>The</w:t>
+      </w:r>
+      <w:r>
+        <w:rPr>
+          <w:rFonts w:ascii="Arial" w:hAnsi="Arial" w:cs="Arial"/>
+        </w:rPr>
+        <w:t xml:space="preserve"> </w:t>
+      </w:r>
+      <w:r>
+        <w:rPr>
+          <w:rFonts w:ascii="Arial" w:hAnsi="Arial" w:cs="Arial"/>
+          <w:color w:val="000000"/>
+          <w:lang w:val="en-US"/>
+        </w:rPr>
+        <w:t xml:space="preserve">text under the header “Turn your pencil into a growing plant as a reminder of your good deed” on </w:t>
+      </w:r>
+      <w:r>
+        <w:rPr>
+          <w:rFonts w:ascii="Arial" w:hAnsi="Arial" w:cs="Arial"/>
+          <w:color w:val="000000"/>
+          <w:lang w:val="en-US"/>
+        </w:rPr>
+        <w:t xml:space="preserve">the </w:t>
+      </w:r>
+      <w:r>
+        <w:rPr>
+          <w:rFonts w:ascii="Arial" w:hAnsi="Arial" w:cs="Arial"/>
+          <w:color w:val="000000"/>
+          <w:lang w:val="en-US"/>
+        </w:rPr>
+        <w:t>“</w:t>
+      </w:r>
+      <w:r>
+        <w:rPr>
+          <w:rFonts w:ascii="Arial" w:hAnsi="Arial" w:cs="Arial"/>
+          <w:color w:val="000000"/>
+          <w:lang w:val="en-US"/>
+        </w:rPr>
+        <w:t>Unbroken</w:t>
+      </w:r>
+      <w:r>
+        <w:rPr>
+          <w:rFonts w:ascii="Arial" w:hAnsi="Arial" w:cs="Arial"/>
+          <w:color w:val="000000"/>
+          <w:lang w:val="en-US"/>
+        </w:rPr>
+        <w:t>”</w:t>
+      </w:r>
+      <w:r>
+        <w:rPr>
+          <w:rFonts w:ascii="Arial" w:hAnsi="Arial" w:cs="Arial"/>
+          <w:color w:val="000000"/>
+          <w:lang w:val="en-US"/>
+        </w:rPr>
+        <w:t xml:space="preserve"> page is not </w:t>
+      </w:r>
+      <w:r>
+        <w:rPr>
+          <w:rFonts w:ascii="Arial" w:hAnsi="Arial" w:cs="Arial"/>
+          <w:color w:val="000000"/>
+          <w:lang w:val="en-US"/>
+        </w:rPr>
+        <w:t>clearly</w:t>
+      </w:r>
+      <w:r>
+        <w:rPr>
+          <w:rFonts w:ascii="Arial" w:hAnsi="Arial" w:cs="Arial"/>
+          <w:color w:val="000000"/>
+          <w:lang w:val="en-US"/>
+        </w:rPr>
+        <w:t xml:space="preserve"> visible because of the image background.</w:t>
+      </w:r>
+    </w:p>
+    <w:p>
+      <w:pPr>
+        <w:pBdr>
+          <w:top w:val="nil"/>
+          <w:left w:val="nil"/>
+          <w:bottom w:val="nil"/>
+          <w:right w:val="nil"/>
+          <w:between w:val="nil"/>
+        </w:pBdr>
+        <w:tabs>
+          <w:tab w:val="left" w:pos="284"/>
+          <w:tab w:val="left" w:pos="426"/>
+        </w:tabs>
+        <w:spacing w:after="120" w:line="360" w:lineRule="auto"/>
+        <w:rPr>
+          <w:rFonts w:ascii="Arial" w:hAnsi="Arial" w:cs="Arial"/>
+          <w:b/>
+          <w:color w:val="000000"/>
+          <w:lang w:val="en-US"/>
+        </w:rPr>
+      </w:pPr>
+      <w:r>
+        <w:rPr>
+          <w:rFonts w:ascii="Arial" w:hAnsi="Arial" w:cs="Arial"/>
+          <w:b/>
+          <w:color w:val="000000"/>
+          <w:lang w:val="en-US"/>
+        </w:rPr>
+        <w:t>Severity</w:t>
+      </w:r>
+      <w:r>
+        <w:rPr>
+          <w:rFonts w:ascii="Arial" w:hAnsi="Arial" w:cs="Arial"/>
+          <w:color w:val="000000"/>
+          <w:lang w:val="en-US"/>
+        </w:rPr>
+        <w:t>: Minor</w:t>
+      </w:r>
+      <w:r>
+        <w:rPr>
+          <w:rFonts w:ascii="Arial" w:hAnsi="Arial" w:cs="Arial"/>
+          <w:color w:val="000000"/>
+        </w:rPr>
+        <w:t xml:space="preserve"> </w:t>
+      </w:r>
+      <w:r>
+        <w:rPr>
+          <w:rFonts w:ascii="Arial" w:hAnsi="Arial" w:cs="Arial"/>
+          <w:b/>
+          <w:color w:val="000000"/>
+          <w:lang w:val="en-US"/>
+        </w:rPr>
+        <w:t>Priority</w:t>
+      </w:r>
+      <w:r>
+        <w:rPr>
+          <w:rFonts w:ascii="Arial" w:hAnsi="Arial" w:cs="Arial"/>
+          <w:color w:val="000000"/>
+          <w:lang w:val="en-US"/>
+        </w:rPr>
+        <w:t xml:space="preserve">: </w:t>
+      </w:r>
+      <w:r>
+        <w:rPr>
+          <w:rFonts w:ascii="Arial" w:hAnsi="Arial" w:cs="Arial"/>
+          <w:color w:val="000000"/>
+          <w:lang w:val="en-US"/>
+        </w:rPr>
+        <w:t>Low</w:t>
+      </w:r>
+    </w:p>
+    <w:p>
+      <w:pPr>
+        <w:pBdr>
+          <w:top w:val="nil"/>
+          <w:left w:val="nil"/>
+          <w:bottom w:val="nil"/>
+          <w:right w:val="nil"/>
+          <w:between w:val="nil"/>
+        </w:pBdr>
+        <w:tabs>
+          <w:tab w:val="left" w:pos="426"/>
+        </w:tabs>
+        <w:spacing w:after="120" w:line="360" w:lineRule="auto"/>
+        <w:rPr>
+          <w:rFonts w:ascii="Arial" w:hAnsi="Arial" w:cs="Arial"/>
+          <w:color w:val="000000"/>
+          <w:lang w:val="en-US"/>
+        </w:rPr>
+      </w:pPr>
+      <w:proofErr w:type="spellStart"/>
+      <w:r>
+        <w:rPr>
+          <w:rFonts w:ascii="Arial" w:hAnsi="Arial" w:cs="Arial"/>
+          <w:b/>
+          <w:color w:val="000000"/>
+        </w:rPr>
+        <w:t>Environment</w:t>
+      </w:r>
+      <w:proofErr w:type="spellEnd"/>
+      <w:r>
+        <w:rPr>
+          <w:rFonts w:ascii="Arial" w:hAnsi="Arial" w:cs="Arial"/>
+          <w:b/>
+          <w:color w:val="000000"/>
+        </w:rPr>
+        <w:t xml:space="preserve">: </w:t>
+      </w:r>
+      <w:proofErr w:type="spellStart"/>
+      <w:r>
+        <w:rPr>
+          <w:rFonts w:ascii="Arial" w:hAnsi="Arial" w:cs="Arial"/>
+          <w:color w:val="000000"/>
+        </w:rPr>
+        <w:t>Opera</w:t>
+      </w:r>
+      <w:proofErr w:type="spellEnd"/>
+      <w:r>
+        <w:rPr>
+          <w:rFonts w:ascii="Arial" w:hAnsi="Arial" w:cs="Arial"/>
+          <w:color w:val="000000"/>
+          <w:lang w:val="en-US"/>
+        </w:rPr>
+        <w:t xml:space="preserve"> version </w:t>
+      </w:r>
+      <w:r>
+        <w:rPr>
+          <w:rFonts w:ascii="Arial" w:hAnsi="Arial" w:cs="Arial"/>
+          <w:color w:val="000000"/>
+        </w:rPr>
+        <w:t>96.0.4693.80</w:t>
+      </w:r>
+    </w:p>
+    <w:p>
+      <w:pPr>
+        <w:pBdr>
+          <w:top w:val="nil"/>
+          <w:left w:val="nil"/>
+          <w:bottom w:val="nil"/>
+          <w:right w:val="nil"/>
+          <w:between w:val="nil"/>
+        </w:pBdr>
+        <w:tabs>
+          <w:tab w:val="left" w:pos="426"/>
+        </w:tabs>
+        <w:spacing w:after="120" w:line="360" w:lineRule="auto"/>
+        <w:rPr>
+          <w:rFonts w:ascii="Arial" w:hAnsi="Arial" w:cs="Arial"/>
+          <w:color w:val="000000"/>
+        </w:rPr>
+      </w:pPr>
+      <w:r>
+        <w:rPr>
+          <w:rFonts w:ascii="Arial" w:hAnsi="Arial" w:cs="Arial"/>
+          <w:b/>
+          <w:color w:val="000000"/>
+          <w:lang w:val="en-US"/>
+        </w:rPr>
+        <w:t>Pre-conditions</w:t>
+      </w:r>
+      <w:r>
+        <w:rPr>
+          <w:rFonts w:ascii="Arial" w:hAnsi="Arial" w:cs="Arial"/>
+          <w:color w:val="000000"/>
+          <w:lang w:val="en-US"/>
+        </w:rPr>
+        <w:t>:</w:t>
+      </w:r>
+    </w:p>
+    <w:p>
+      <w:pPr>
+        <w:pStyle w:val="a4"/>
+        <w:numPr>
+          <w:ilvl w:val="0"/>
+          <w:numId w:val="1"/>
+        </w:numPr>
+        <w:pBdr>
+          <w:top w:val="nil"/>
+          <w:left w:val="nil"/>
+          <w:bottom w:val="nil"/>
+          <w:right w:val="nil"/>
+          <w:between w:val="nil"/>
+        </w:pBdr>
+        <w:tabs>
+          <w:tab w:val="left" w:pos="426"/>
+        </w:tabs>
+        <w:spacing w:after="120" w:line="360" w:lineRule="auto"/>
+        <w:rPr>
+          <w:color w:val="000000"/>
+          <w:lang w:val="en-US"/>
+        </w:rPr>
+      </w:pPr>
+      <w:proofErr w:type="spellStart"/>
+      <w:r>
+        <w:rPr>
+          <w:color w:val="000000"/>
+        </w:rPr>
+        <w:t>Open</w:t>
+      </w:r>
+      <w:proofErr w:type="spellEnd"/>
+      <w:r>
+        <w:rPr>
+          <w:color w:val="000000"/>
+        </w:rPr>
+        <w:t xml:space="preserve"> </w:t>
+      </w:r>
+      <w:proofErr w:type="spellStart"/>
+      <w:r>
+        <w:rPr>
+          <w:color w:val="000000"/>
+        </w:rPr>
+        <w:t>the</w:t>
+      </w:r>
+      <w:proofErr w:type="spellEnd"/>
+      <w:r>
+        <w:rPr>
+          <w:color w:val="000000"/>
+        </w:rPr>
+        <w:t xml:space="preserve"> </w:t>
+      </w:r>
+      <w:proofErr w:type="spellStart"/>
+      <w:r>
+        <w:rPr>
+          <w:color w:val="000000"/>
+        </w:rPr>
+        <w:t>website</w:t>
+      </w:r>
+      <w:proofErr w:type="spellEnd"/>
+      <w:r>
+        <w:rPr>
+          <w:color w:val="000000"/>
+        </w:rPr>
+        <w:t xml:space="preserve"> </w:t>
+      </w:r>
+      <w:hyperlink r:id="rId15" w:history="1">
+        <w:r>
+          <w:rPr>
+            <w:rStyle w:val="a3"/>
+          </w:rPr>
+          <w:t>https://www.redtag.pro</w:t>
+        </w:r>
+      </w:hyperlink>
+    </w:p>
+    <w:p>
+      <w:pPr>
+        <w:pBdr>
+          <w:top w:val="nil"/>
+          <w:left w:val="nil"/>
+          <w:bottom w:val="nil"/>
+          <w:right w:val="nil"/>
+          <w:between w:val="nil"/>
+        </w:pBdr>
+        <w:tabs>
+          <w:tab w:val="left" w:pos="426"/>
+        </w:tabs>
+        <w:spacing w:after="120" w:line="360" w:lineRule="auto"/>
+        <w:rPr>
+          <w:rFonts w:ascii="Arial" w:hAnsi="Arial" w:cs="Arial"/>
+          <w:b/>
+          <w:color w:val="000000"/>
+          <w:sz w:val="6"/>
+          <w:szCs w:val="6"/>
+          <w:lang w:val="en-US"/>
+        </w:rPr>
+      </w:pPr>
+    </w:p>
+    <w:p>
+      <w:pPr>
+        <w:pBdr>
+          <w:top w:val="nil"/>
+          <w:left w:val="nil"/>
+          <w:bottom w:val="nil"/>
+          <w:right w:val="nil"/>
+          <w:between w:val="nil"/>
+        </w:pBdr>
+        <w:tabs>
+          <w:tab w:val="left" w:pos="426"/>
+        </w:tabs>
+        <w:spacing w:after="120" w:line="360" w:lineRule="auto"/>
+        <w:rPr>
+          <w:rFonts w:ascii="Arial" w:hAnsi="Arial" w:cs="Arial"/>
+          <w:color w:val="000000"/>
+        </w:rPr>
+      </w:pPr>
+      <w:r>
+        <w:rPr>
+          <w:rFonts w:ascii="Arial" w:hAnsi="Arial" w:cs="Arial"/>
+          <w:b/>
+          <w:color w:val="000000"/>
+          <w:lang w:val="en-US"/>
+        </w:rPr>
+        <w:t>Steps to reproduce</w:t>
+      </w:r>
+      <w:r>
+        <w:rPr>
+          <w:rFonts w:ascii="Arial" w:hAnsi="Arial" w:cs="Arial"/>
+          <w:color w:val="000000"/>
+          <w:lang w:val="en-US"/>
+        </w:rPr>
+        <w:t>:</w:t>
+      </w:r>
+    </w:p>
+    <w:p>
+      <w:pPr>
+        <w:pStyle w:val="a4"/>
+        <w:numPr>
+          <w:ilvl w:val="0"/>
+          <w:numId w:val="4"/>
+        </w:numPr>
+        <w:pBdr>
+          <w:top w:val="nil"/>
+          <w:left w:val="nil"/>
+          <w:bottom w:val="nil"/>
+          <w:right w:val="nil"/>
+          <w:between w:val="nil"/>
+        </w:pBdr>
+        <w:tabs>
+          <w:tab w:val="left" w:pos="284"/>
+          <w:tab w:val="left" w:pos="426"/>
+        </w:tabs>
+        <w:spacing w:after="120" w:line="360" w:lineRule="auto"/>
+        <w:ind w:left="0" w:firstLine="0"/>
+        <w:rPr>
+          <w:color w:val="000000"/>
+          <w:lang w:val="en-US"/>
+        </w:rPr>
+      </w:pPr>
+      <w:r>
+        <w:rPr>
+          <w:color w:val="000000"/>
+          <w:lang w:val="en-US"/>
+        </w:rPr>
+        <w:t xml:space="preserve">Select </w:t>
+      </w:r>
+      <w:r>
+        <w:rPr>
+          <w:color w:val="000000"/>
+          <w:lang w:val="en-US"/>
+        </w:rPr>
+        <w:t>the “</w:t>
+      </w:r>
+      <w:r>
+        <w:rPr>
+          <w:color w:val="000000"/>
+          <w:lang w:val="en-US"/>
+        </w:rPr>
+        <w:t>Unbroken</w:t>
+      </w:r>
+      <w:r>
+        <w:rPr>
+          <w:color w:val="000000"/>
+          <w:lang w:val="en-US"/>
+        </w:rPr>
+        <w:t>”</w:t>
+      </w:r>
+      <w:r>
+        <w:rPr>
+          <w:color w:val="000000"/>
+          <w:lang w:val="en-US"/>
+        </w:rPr>
+        <w:t xml:space="preserve"> </w:t>
+      </w:r>
+      <w:r>
+        <w:rPr>
+          <w:color w:val="000000"/>
+          <w:lang w:val="en-US"/>
+        </w:rPr>
+        <w:t xml:space="preserve">item in the main </w:t>
+      </w:r>
+      <w:r>
+        <w:rPr>
+          <w:color w:val="000000"/>
+          <w:lang w:val="en-US"/>
+        </w:rPr>
+        <w:t>menu.</w:t>
+      </w:r>
+    </w:p>
+    <w:p>
+      <w:pPr>
+        <w:pStyle w:val="a4"/>
+        <w:numPr>
+          <w:ilvl w:val="0"/>
+          <w:numId w:val="4"/>
+        </w:numPr>
+        <w:pBdr>
+          <w:top w:val="nil"/>
+          <w:left w:val="nil"/>
+          <w:bottom w:val="nil"/>
+          <w:right w:val="nil"/>
+          <w:between w:val="nil"/>
+        </w:pBdr>
+        <w:tabs>
+          <w:tab w:val="left" w:pos="284"/>
+          <w:tab w:val="left" w:pos="426"/>
+        </w:tabs>
+        <w:spacing w:after="120" w:line="360" w:lineRule="auto"/>
+        <w:ind w:left="0" w:firstLine="0"/>
+        <w:rPr>
+          <w:color w:val="000000"/>
+          <w:lang w:val="en-US"/>
+        </w:rPr>
+      </w:pPr>
+      <w:r>
+        <w:rPr>
+          <w:color w:val="000000"/>
+          <w:lang w:val="en-US"/>
+        </w:rPr>
+        <w:t>Scroll down to the</w:t>
+      </w:r>
+      <w:r>
+        <w:rPr>
+          <w:color w:val="000000"/>
+          <w:lang w:val="en-US"/>
+        </w:rPr>
+        <w:t xml:space="preserve"> </w:t>
+      </w:r>
+      <w:r>
+        <w:rPr>
+          <w:color w:val="000000"/>
+          <w:lang w:val="en-US"/>
+        </w:rPr>
+        <w:t>“</w:t>
+      </w:r>
+      <w:r>
+        <w:rPr>
+          <w:color w:val="000000"/>
+          <w:lang w:val="en-US"/>
+        </w:rPr>
+        <w:t>Turn your pencil into a growing plant as a reminder of your good deed</w:t>
+      </w:r>
+      <w:r>
+        <w:rPr>
+          <w:color w:val="000000"/>
+          <w:lang w:val="en-US"/>
+        </w:rPr>
+        <w:t>” header.</w:t>
+      </w:r>
+    </w:p>
+    <w:p>
+      <w:pPr>
+        <w:pStyle w:val="a4"/>
+        <w:numPr>
+          <w:ilvl w:val="0"/>
+          <w:numId w:val="4"/>
+        </w:numPr>
+        <w:pBdr>
+          <w:top w:val="nil"/>
+          <w:left w:val="nil"/>
+          <w:bottom w:val="nil"/>
+          <w:right w:val="nil"/>
+          <w:between w:val="nil"/>
+        </w:pBdr>
+        <w:tabs>
+          <w:tab w:val="left" w:pos="284"/>
+          <w:tab w:val="left" w:pos="426"/>
+        </w:tabs>
+        <w:spacing w:after="120" w:line="360" w:lineRule="auto"/>
+        <w:ind w:left="0" w:firstLine="0"/>
+        <w:rPr>
+          <w:lang w:val="en-US"/>
+        </w:rPr>
+      </w:pPr>
+      <w:r>
+        <w:rPr>
+          <w:color w:val="000000"/>
+          <w:lang w:val="en-US"/>
+        </w:rPr>
+        <w:t>Pay attention t</w:t>
+      </w:r>
+      <w:r>
+        <w:rPr>
+          <w:color w:val="000000"/>
+          <w:lang w:val="en-US"/>
+        </w:rPr>
+        <w:t xml:space="preserve">hat </w:t>
+      </w:r>
+      <w:r>
+        <w:rPr>
+          <w:color w:val="000000"/>
+          <w:lang w:val="en-US"/>
+        </w:rPr>
+        <w:t xml:space="preserve">text under this header is not </w:t>
+      </w:r>
+      <w:r>
+        <w:rPr>
+          <w:color w:val="000000"/>
+          <w:lang w:val="en-US"/>
+        </w:rPr>
+        <w:t>clearly</w:t>
+      </w:r>
+      <w:r>
+        <w:rPr>
+          <w:color w:val="000000"/>
+          <w:lang w:val="en-US"/>
+        </w:rPr>
+        <w:t xml:space="preserve"> visible because of the image background.</w:t>
+      </w:r>
+    </w:p>
+    <w:p>
+      <w:pPr>
+        <w:pBdr>
+          <w:top w:val="nil"/>
+          <w:left w:val="nil"/>
+          <w:bottom w:val="nil"/>
+          <w:right w:val="nil"/>
+          <w:between w:val="nil"/>
+        </w:pBdr>
+        <w:tabs>
+          <w:tab w:val="left" w:pos="426"/>
+        </w:tabs>
+        <w:spacing w:after="120" w:line="360" w:lineRule="auto"/>
+        <w:rPr>
+          <w:rFonts w:ascii="Arial" w:hAnsi="Arial" w:cs="Arial"/>
+          <w:color w:val="000000"/>
+          <w:lang w:val="en-US"/>
+        </w:rPr>
+      </w:pPr>
+      <w:sdt>
+        <w:sdtPr>
+          <w:rPr>
+            <w:lang w:val="en-US"/>
+          </w:rPr>
+          <w:tag w:val="goog_rdk_6"/>
+          <w:id w:val="4889172"/>
+        </w:sdtPr>
+        <w:sdtContent>
+          <w:r>
+            <w:rPr>
+              <w:rFonts w:ascii="Arial Unicode MS" w:eastAsia="Arial Unicode MS" w:hAnsi="Arial Unicode MS" w:cs="Arial Unicode MS" w:hint="eastAsia"/>
+              <w:color w:val="000000"/>
+              <w:lang w:val="en-US"/>
+            </w:rPr>
+            <w:t>✅</w:t>
+          </w:r>
+          <w:r>
+            <w:rPr>
+              <w:rFonts w:ascii="Arial" w:eastAsia="Arial Unicode MS" w:hAnsi="Arial" w:cs="Arial"/>
+              <w:color w:val="000000"/>
+              <w:lang w:val="en-US"/>
+            </w:rPr>
+            <w:t xml:space="preserve"> </w:t>
+          </w:r>
+        </w:sdtContent>
+      </w:sdt>
+      <w:r>
+        <w:rPr>
+          <w:rFonts w:ascii="Arial" w:hAnsi="Arial" w:cs="Arial"/>
+          <w:b/>
+          <w:color w:val="000000"/>
+          <w:lang w:val="en-US"/>
+        </w:rPr>
+        <w:t>Expected Result</w:t>
+      </w:r>
+      <w:r>
+        <w:rPr>
+          <w:rFonts w:ascii="Arial" w:hAnsi="Arial" w:cs="Arial"/>
+          <w:color w:val="000000"/>
+          <w:lang w:val="en-US"/>
+        </w:rPr>
+        <w:t>:</w:t>
+      </w:r>
+    </w:p>
+    <w:p>
+      <w:pPr>
+        <w:pBdr>
+          <w:top w:val="nil"/>
+          <w:left w:val="nil"/>
+          <w:bottom w:val="nil"/>
+          <w:right w:val="nil"/>
+          <w:between w:val="nil"/>
+        </w:pBdr>
+        <w:tabs>
+          <w:tab w:val="left" w:pos="426"/>
+        </w:tabs>
+        <w:spacing w:after="120" w:line="360" w:lineRule="auto"/>
+        <w:rPr>
+          <w:rFonts w:ascii="Arial" w:hAnsi="Arial" w:cs="Arial"/>
+          <w:color w:val="000000"/>
+          <w:lang w:val="en-US"/>
+        </w:rPr>
+      </w:pPr>
+      <w:r>
+        <w:rPr>
+          <w:rFonts w:ascii="Arial" w:hAnsi="Arial" w:cs="Arial"/>
+          <w:color w:val="000000"/>
+          <w:lang w:val="en-US"/>
+        </w:rPr>
+        <w:t xml:space="preserve">The site content is </w:t>
+      </w:r>
+      <w:r>
+        <w:rPr>
+          <w:rFonts w:ascii="Arial" w:hAnsi="Arial" w:cs="Arial"/>
+          <w:color w:val="000000"/>
+          <w:lang w:val="en-US"/>
+        </w:rPr>
+        <w:t>clearly</w:t>
+      </w:r>
+      <w:r>
+        <w:rPr>
+          <w:rFonts w:ascii="Arial" w:hAnsi="Arial" w:cs="Arial"/>
+          <w:color w:val="000000"/>
+          <w:lang w:val="en-US"/>
+        </w:rPr>
+        <w:t xml:space="preserve"> visible and comfortable to read.</w:t>
+      </w:r>
+    </w:p>
+    <w:p>
+      <w:pPr>
+        <w:pBdr>
+          <w:top w:val="nil"/>
+          <w:left w:val="nil"/>
+          <w:bottom w:val="nil"/>
+          <w:right w:val="nil"/>
+          <w:between w:val="nil"/>
+        </w:pBdr>
+        <w:tabs>
+          <w:tab w:val="left" w:pos="426"/>
+        </w:tabs>
+        <w:spacing w:after="120" w:line="360" w:lineRule="auto"/>
+        <w:rPr>
+          <w:rFonts w:ascii="Arial" w:hAnsi="Arial" w:cs="Arial"/>
+          <w:color w:val="000000"/>
+          <w:lang w:val="en-US"/>
+        </w:rPr>
+      </w:pPr>
+      <w:sdt>
+        <w:sdtPr>
+          <w:rPr>
+            <w:rFonts w:ascii="Arial" w:hAnsi="Arial" w:cs="Arial"/>
+            <w:lang w:val="en-US"/>
+          </w:rPr>
+          <w:tag w:val="goog_rdk_7"/>
+          <w:id w:val="4889173"/>
+        </w:sdtPr>
+        <w:sdtContent>
+          <w:r>
+            <w:rPr>
+              <w:rFonts w:ascii="Arial" w:eastAsia="Arial Unicode MS" w:hAnsi="Arial Unicode MS" w:cs="Arial"/>
+              <w:color w:val="000000"/>
+              <w:lang w:val="en-US"/>
+            </w:rPr>
+            <w:t>❌</w:t>
+          </w:r>
+          <w:r>
+            <w:rPr>
+              <w:rFonts w:ascii="Arial" w:eastAsia="Arial Unicode MS" w:hAnsi="Arial" w:cs="Arial"/>
+              <w:color w:val="000000"/>
+              <w:lang w:val="en-US"/>
+            </w:rPr>
+            <w:t xml:space="preserve"> </w:t>
+          </w:r>
+        </w:sdtContent>
+      </w:sdt>
+      <w:r>
+        <w:rPr>
+          <w:rFonts w:ascii="Arial" w:hAnsi="Arial" w:cs="Arial"/>
+          <w:b/>
+          <w:color w:val="000000"/>
+          <w:lang w:val="en-US"/>
+        </w:rPr>
+        <w:t>Actual Result</w:t>
+      </w:r>
+      <w:r>
+        <w:rPr>
+          <w:rFonts w:ascii="Arial" w:hAnsi="Arial" w:cs="Arial"/>
+          <w:color w:val="000000"/>
+          <w:lang w:val="en-US"/>
+        </w:rPr>
+        <w:t>:</w:t>
+      </w:r>
+    </w:p>
+    <w:p>
+      <w:pPr>
+        <w:pBdr>
+          <w:top w:val="nil"/>
+          <w:left w:val="nil"/>
+          <w:bottom w:val="nil"/>
+          <w:right w:val="nil"/>
+          <w:between w:val="nil"/>
+        </w:pBdr>
+        <w:tabs>
+          <w:tab w:val="left" w:pos="426"/>
+        </w:tabs>
+        <w:spacing w:after="120" w:line="360" w:lineRule="auto"/>
+        <w:rPr>
+          <w:rFonts w:ascii="Arial" w:hAnsi="Arial" w:cs="Arial"/>
+          <w:color w:val="000000"/>
+          <w:lang w:val="en-US"/>
+        </w:rPr>
+      </w:pPr>
+      <w:r>
+        <w:rPr>
+          <w:rFonts w:ascii="Arial" w:hAnsi="Arial" w:cs="Arial"/>
+          <w:color w:val="000000"/>
+          <w:lang w:val="en-US"/>
+        </w:rPr>
+        <w:t>The</w:t>
+      </w:r>
+      <w:r>
+        <w:t xml:space="preserve"> </w:t>
+      </w:r>
+      <w:r>
+        <w:rPr>
+          <w:rFonts w:ascii="Arial" w:hAnsi="Arial" w:cs="Arial"/>
+          <w:color w:val="000000"/>
+          <w:lang w:val="en-US"/>
+        </w:rPr>
+        <w:t>text under</w:t>
+      </w:r>
+      <w:r>
+        <w:rPr>
+          <w:rFonts w:ascii="Arial" w:hAnsi="Arial" w:cs="Arial"/>
+          <w:color w:val="000000"/>
+          <w:lang w:val="en-US"/>
+        </w:rPr>
+        <w:t xml:space="preserve"> the header </w:t>
+      </w:r>
+      <w:r>
+        <w:rPr>
+          <w:rFonts w:ascii="Arial" w:hAnsi="Arial" w:cs="Arial"/>
+          <w:color w:val="000000"/>
+          <w:lang w:val="en-US"/>
+        </w:rPr>
+        <w:t>“Turn your pencil into a growing plant as a reminder of your good deed”</w:t>
+      </w:r>
+      <w:r>
+        <w:rPr>
+          <w:rFonts w:ascii="Arial" w:hAnsi="Arial" w:cs="Arial"/>
+          <w:color w:val="000000"/>
+          <w:lang w:val="en-US"/>
+        </w:rPr>
+        <w:t xml:space="preserve"> on the </w:t>
+      </w:r>
+      <w:proofErr w:type="gramStart"/>
+      <w:r>
+        <w:rPr>
+          <w:rFonts w:ascii="Arial" w:hAnsi="Arial" w:cs="Arial"/>
+          <w:color w:val="000000"/>
+          <w:lang w:val="en-US"/>
+        </w:rPr>
+        <w:t>Unbroken</w:t>
+      </w:r>
+      <w:proofErr w:type="gramEnd"/>
+      <w:r>
+        <w:rPr>
+          <w:rFonts w:ascii="Arial" w:hAnsi="Arial" w:cs="Arial"/>
+          <w:color w:val="000000"/>
+          <w:lang w:val="en-US"/>
+        </w:rPr>
+        <w:t xml:space="preserve"> page </w:t>
+      </w:r>
+      <w:r>
+        <w:rPr>
+          <w:rFonts w:ascii="Arial" w:hAnsi="Arial" w:cs="Arial"/>
+          <w:color w:val="000000"/>
+          <w:lang w:val="en-US"/>
+        </w:rPr>
+        <w:t xml:space="preserve">is not clearly </w:t>
+      </w:r>
+      <w:r>
+        <w:rPr>
+          <w:rFonts w:ascii="Arial" w:hAnsi="Arial" w:cs="Arial"/>
+          <w:color w:val="000000"/>
+          <w:lang w:val="en-US"/>
+        </w:rPr>
+        <w:t>visible.</w:t>
+      </w:r>
+    </w:p>
+    <w:p>
+      <w:pPr>
+        <w:pBdr>
+          <w:top w:val="nil"/>
+          <w:left w:val="nil"/>
+          <w:bottom w:val="nil"/>
+          <w:right w:val="nil"/>
+          <w:between w:val="nil"/>
+        </w:pBdr>
+        <w:tabs>
+          <w:tab w:val="left" w:pos="284"/>
+          <w:tab w:val="left" w:pos="426"/>
+        </w:tabs>
+        <w:spacing w:after="120" w:line="360" w:lineRule="auto"/>
+        <w:rPr>
+          <w:lang w:val="en-US"/>
+        </w:rPr>
+      </w:pPr>
+      <w:r>
+        <w:rPr>
+          <w:noProof/>
+          <w:lang w:eastAsia="uk-UA"/>
+        </w:rPr>
+        <w:lastRenderedPageBreak/>
+        <w:drawing>
+          <wp:inline distT="0" distB="0" distL="0" distR="0">
+            <wp:extent cx="5039128" cy="4415162"/>
+            <wp:effectExtent l="19050" t="0" r="9122" b="0"/>
+            <wp:docPr id="2" name="Рисунок 1" descr="E:\Роботка\#Фріланс\##QA ENGINEER\Резюме\1_Відгуки на вакансії\РедТаг\Screenshot_16.png"/>
+            <wp:cNvGraphicFramePr>
+              <a:graphicFrameLocks xmlns:a="http://schemas.openxmlformats.org/drawingml/2006/main" noChangeAspect="1"/>
+            </wp:cNvGraphicFramePr>
+            <a:graphic xmlns:a="http://schemas.openxmlformats.org/drawingml/2006/main">
+              <a:graphicData uri="http://schemas.openxmlformats.org/drawingml/2006/picture">
+                <pic:pic xmlns:pic="http://schemas.openxmlformats.org/drawingml/2006/picture">
+                  <pic:nvPicPr>
+                    <pic:cNvPr id="0" name="Picture 1" descr="E:\Роботка\#Фріланс\##QA ENGINEER\Резюме\1_Відгуки на вакансії\РедТаг\Screenshot_16.png"/>
+                    <pic:cNvPicPr>
+                      <a:picLocks noChangeAspect="1" noChangeArrowheads="1"/>
+                    </pic:cNvPicPr>
+                  </pic:nvPicPr>
+                  <pic:blipFill>
+                    <a:blip r:embed="rId16" cstate="print"/>
+                    <a:srcRect/>
+                    <a:stretch>
+                      <a:fillRect/>
+                    </a:stretch>
+                  </pic:blipFill>
+                  <pic:spPr bwMode="auto">
+                    <a:xfrm>
+                      <a:off x="0" y="0"/>
+                      <a:ext cx="5042020" cy="4417696"/>
+                    </a:xfrm>
+                    <a:prstGeom prst="rect">
+                      <a:avLst/>
+                    </a:prstGeom>
+                    <a:noFill/>
+                    <a:ln w="9525">
+                      <a:noFill/>
+                      <a:miter lim="800000"/>
+                      <a:headEnd/>
+                      <a:tailEnd/>
+                    </a:ln>
+                  </pic:spPr>
+                </pic:pic>
+              </a:graphicData>
+            </a:graphic>
+          </wp:inline>
+        </w:drawing>
+      </w:r>
+    </w:p>
     <w:sectPr>
       <w:pgSz w:w="11906" w:h="16838"/>
       <w:pgMar w:top="850" w:right="850" w:bottom="850" w:left="1417" w:header="708" w:footer="708" w:gutter="0"/>
@@ -3961,7 +4967,7 @@
 <file path=word/numbering.xml><?xml version="1.0" encoding="utf-8"?>
 <w:numbering xmlns:ve="http://schemas.openxmlformats.org/markup-compatibility/2006" xmlns:o="urn:schemas-microsoft-com:office:office" xmlns:r="http://schemas.openxmlformats.org/officeDocument/2006/relationships" xmlns:m="http://schemas.openxmlformats.org/officeDocument/2006/math" xmlns:v="urn:schemas-microsoft-com:vml" xmlns:wp="http://schemas.openxmlformats.org/drawingml/2006/wordprocessingDrawing" xmlns:w10="urn:schemas-microsoft-com:office:word" xmlns:w="http://schemas.openxmlformats.org/wordprocessingml/2006/main" xmlns:wne="http://schemas.microsoft.com/office/word/2006/wordml">
   <w:abstractNum w:abstractNumId="0">
-    <w:nsid w:val="33225DAB"/>
+    <w:nsid w:val="290E2BFA"/>
     <w:multiLevelType w:val="hybridMultilevel"/>
     <w:tmpl w:val="2B52422A"/>
     <w:lvl w:ilvl="0" w:tplc="0422000F">
@@ -4050,6 +5056,95 @@
     </w:lvl>
   </w:abstractNum>
   <w:abstractNum w:abstractNumId="1">
+    <w:nsid w:val="33225DAB"/>
+    <w:multiLevelType w:val="hybridMultilevel"/>
+    <w:tmpl w:val="2B52422A"/>
+    <w:lvl w:ilvl="0" w:tplc="0422000F">
+      <w:start w:val="1"/>
+      <w:numFmt w:val="decimal"/>
+      <w:lvlText w:val="%1."/>
+      <w:lvlJc w:val="left"/>
+      <w:pPr>
+        <w:ind w:left="720" w:hanging="360"/>
+      </w:pPr>
+      <w:rPr>
+        <w:rFonts w:hint="default"/>
+      </w:rPr>
+    </w:lvl>
+    <w:lvl w:ilvl="1" w:tplc="04220019" w:tentative="1">
+      <w:start w:val="1"/>
+      <w:numFmt w:val="lowerLetter"/>
+      <w:lvlText w:val="%2."/>
+      <w:lvlJc w:val="left"/>
+      <w:pPr>
+        <w:ind w:left="1440" w:hanging="360"/>
+      </w:pPr>
+    </w:lvl>
+    <w:lvl w:ilvl="2" w:tplc="0422001B" w:tentative="1">
+      <w:start w:val="1"/>
+      <w:numFmt w:val="lowerRoman"/>
+      <w:lvlText w:val="%3."/>
+      <w:lvlJc w:val="right"/>
+      <w:pPr>
+        <w:ind w:left="2160" w:hanging="180"/>
+      </w:pPr>
+    </w:lvl>
+    <w:lvl w:ilvl="3" w:tplc="0422000F" w:tentative="1">
+      <w:start w:val="1"/>
+      <w:numFmt w:val="decimal"/>
+      <w:lvlText w:val="%4."/>
+      <w:lvlJc w:val="left"/>
+      <w:pPr>
+        <w:ind w:left="2880" w:hanging="360"/>
+      </w:pPr>
+    </w:lvl>
+    <w:lvl w:ilvl="4" w:tplc="04220019" w:tentative="1">
+      <w:start w:val="1"/>
+      <w:numFmt w:val="lowerLetter"/>
+      <w:lvlText w:val="%5."/>
+      <w:lvlJc w:val="left"/>
+      <w:pPr>
+        <w:ind w:left="3600" w:hanging="360"/>
+      </w:pPr>
+    </w:lvl>
+    <w:lvl w:ilvl="5" w:tplc="0422001B" w:tentative="1">
+      <w:start w:val="1"/>
+      <w:numFmt w:val="lowerRoman"/>
+      <w:lvlText w:val="%6."/>
+      <w:lvlJc w:val="right"/>
+      <w:pPr>
+        <w:ind w:left="4320" w:hanging="180"/>
+      </w:pPr>
+    </w:lvl>
+    <w:lvl w:ilvl="6" w:tplc="0422000F" w:tentative="1">
+      <w:start w:val="1"/>
+      <w:numFmt w:val="decimal"/>
+      <w:lvlText w:val="%7."/>
+      <w:lvlJc w:val="left"/>
+      <w:pPr>
+        <w:ind w:left="5040" w:hanging="360"/>
+      </w:pPr>
+    </w:lvl>
+    <w:lvl w:ilvl="7" w:tplc="04220019" w:tentative="1">
+      <w:start w:val="1"/>
+      <w:numFmt w:val="lowerLetter"/>
+      <w:lvlText w:val="%8."/>
+      <w:lvlJc w:val="left"/>
+      <w:pPr>
+        <w:ind w:left="5760" w:hanging="360"/>
+      </w:pPr>
+    </w:lvl>
+    <w:lvl w:ilvl="8" w:tplc="0422001B" w:tentative="1">
+      <w:start w:val="1"/>
+      <w:numFmt w:val="lowerRoman"/>
+      <w:lvlText w:val="%9."/>
+      <w:lvlJc w:val="right"/>
+      <w:pPr>
+        <w:ind w:left="6480" w:hanging="180"/>
+      </w:pPr>
+    </w:lvl>
+  </w:abstractNum>
+  <w:abstractNum w:abstractNumId="2">
     <w:nsid w:val="45CC77ED"/>
     <w:multiLevelType w:val="hybridMultilevel"/>
     <w:tmpl w:val="05724DE4"/>
@@ -4162,7 +5257,7 @@
       </w:rPr>
     </w:lvl>
   </w:abstractNum>
-  <w:abstractNum w:abstractNumId="2">
+  <w:abstractNum w:abstractNumId="3">
     <w:nsid w:val="4F913FC2"/>
     <w:multiLevelType w:val="hybridMultilevel"/>
     <w:tmpl w:val="2B52422A"/>
@@ -4252,13 +5347,16 @@
     </w:lvl>
   </w:abstractNum>
   <w:num w:numId="1">
+    <w:abstractNumId w:val="2"/>
+  </w:num>
+  <w:num w:numId="2">
     <w:abstractNumId w:val="1"/>
   </w:num>
-  <w:num w:numId="2">
+  <w:num w:numId="3">
+    <w:abstractNumId w:val="3"/>
+  </w:num>
+  <w:num w:numId="4">
     <w:abstractNumId w:val="0"/>
-  </w:num>
-  <w:num w:numId="3">
-    <w:abstractNumId w:val="2"/>
   </w:num>
 </w:numbering>
 </file>
@@ -4838,4 +5936,16 @@
   <a:objectDefaults/>
   <a:extraClrSchemeLst/>
 </a:theme>
+</file>
+
+<file path=customXml/item1.xml><?xml version="1.0" encoding="utf-8"?>
+<b:Sources xmlns:b="http://schemas.openxmlformats.org/officeDocument/2006/bibliography" xmlns="http://schemas.openxmlformats.org/officeDocument/2006/bibliography" SelectedStyle="\APA.XSL" StyleName="APA Fifth Edition"/>
+</file>
+
+<file path=customXml/itemProps1.xml><?xml version="1.0" encoding="utf-8"?>
+<ds:datastoreItem xmlns:ds="http://schemas.openxmlformats.org/officeDocument/2006/customXml" ds:itemID="{EBFD6F02-ABF8-4C4C-8C59-5F5F999DCDAA}">
+  <ds:schemaRefs>
+    <ds:schemaRef ds:uri="http://schemas.openxmlformats.org/officeDocument/2006/bibliography"/>
+  </ds:schemaRefs>
+</ds:datastoreItem>
 </file>
</xml_diff>